<commit_message>
Finishing up draft for tools section
</commit_message>
<xml_diff>
--- a/Documents/Tools.docx
+++ b/Documents/Tools.docx
@@ -12,49 +12,19 @@
         <w:rPr>
           <w:lang w:val="en-AU"/>
         </w:rPr>
-        <w:t xml:space="preserve">Our group has decided to use MS Teams as our main form of communication, both through recorded meetings as well as through the chat feature. We also plan to use it, along with </w:t>
-      </w:r>
-      <w:proofErr w:type="spellStart"/>
-      <w:r>
-        <w:rPr>
-          <w:lang w:val="en-AU"/>
-        </w:rPr>
-        <w:t>GitHub</w:t>
-      </w:r>
-      <w:proofErr w:type="spellEnd"/>
-      <w:r>
-        <w:rPr>
-          <w:lang w:val="en-AU"/>
-        </w:rPr>
-        <w:t xml:space="preserve"> and potentially a Google Drive to share documents. </w:t>
-      </w:r>
-      <w:proofErr w:type="spellStart"/>
-      <w:r>
-        <w:rPr>
-          <w:lang w:val="en-AU"/>
-        </w:rPr>
-        <w:t>GitHub</w:t>
-      </w:r>
-      <w:proofErr w:type="spellEnd"/>
-      <w:r>
-        <w:rPr>
-          <w:lang w:val="en-AU"/>
-        </w:rPr>
-        <w:t xml:space="preserve"> will be used mainly for our code, whilst documentation, such as the report content, would ideally be shared through both the </w:t>
-      </w:r>
-      <w:proofErr w:type="spellStart"/>
-      <w:r>
-        <w:rPr>
-          <w:lang w:val="en-AU"/>
-        </w:rPr>
-        <w:t>GitHub</w:t>
-      </w:r>
-      <w:proofErr w:type="spellEnd"/>
-      <w:r>
-        <w:rPr>
-          <w:lang w:val="en-AU"/>
-        </w:rPr>
-        <w:t xml:space="preserve"> repository and the Google Drive.</w:t>
+        <w:t xml:space="preserve">Our group has set up a MS Teams team, which we use to communicate outside of tutorials </w:t>
+      </w:r>
+      <w:r>
+        <w:rPr>
+          <w:lang w:val="en-AU"/>
+        </w:rPr>
+        <w:t>and to hold our weekly meetings, this is as per the specifications of this assignment. The weekly meetings focus on keeping all members up-to-date on what the others are doing, if they need help or if they’re going fine. The first meeting, was used to set up and assign work, while the last few meetings will be about finalising the assignment and writing up the group reflection.</w:t>
+      </w:r>
+      <w:r>
+        <w:rPr>
+          <w:lang w:val="en-AU"/>
+        </w:rPr>
+        <w:t xml:space="preserve"> As one of the two of our weekly meetings is in the face-to-face class, only one recording is made each week, which is on every Wednesday at 8:30pm.</w:t>
       </w:r>
     </w:p>
     <w:p>
@@ -67,7 +37,67 @@
         <w:rPr>
           <w:lang w:val="en-AU"/>
         </w:rPr>
-        <w:t>Our group has set up a MS Teams team, which we use to communicate outside of tutorials and to hold our weekly meetings.</w:t>
+        <w:t xml:space="preserve">The team has also decided on multiple locations to share files, these include: MS Teams Files, Google Drive, and </w:t>
+      </w:r>
+      <w:proofErr w:type="spellStart"/>
+      <w:r>
+        <w:rPr>
+          <w:lang w:val="en-AU"/>
+        </w:rPr>
+        <w:t>GitHub</w:t>
+      </w:r>
+      <w:proofErr w:type="spellEnd"/>
+      <w:r>
+        <w:rPr>
+          <w:lang w:val="en-AU"/>
+        </w:rPr>
+        <w:t>. The team</w:t>
+      </w:r>
+      <w:r>
+        <w:rPr>
+          <w:lang w:val="en-AU"/>
+        </w:rPr>
+        <w:t>’</w:t>
+      </w:r>
+      <w:r>
+        <w:rPr>
+          <w:lang w:val="en-AU"/>
+        </w:rPr>
+        <w:t xml:space="preserve">s main file sharing method would be the </w:t>
+      </w:r>
+      <w:proofErr w:type="spellStart"/>
+      <w:r>
+        <w:rPr>
+          <w:lang w:val="en-AU"/>
+        </w:rPr>
+        <w:t>GitHub</w:t>
+      </w:r>
+      <w:proofErr w:type="spellEnd"/>
+      <w:r>
+        <w:rPr>
+          <w:lang w:val="en-AU"/>
+        </w:rPr>
+        <w:t xml:space="preserve">, as this </w:t>
+      </w:r>
+      <w:r>
+        <w:rPr>
+          <w:lang w:val="en-AU"/>
+        </w:rPr>
+        <w:t xml:space="preserve">will be where our final code and report will end up. The shared Google Drive and MS Teams Files would mainly be used to share report content rather than sharing code. The reason for using multiple file sharing locations is to simply give members multiple ways to share their work, as some are easier for certain uses. For example, some members might find it easier to work on the same report document on the Google Drive, but prefer to use </w:t>
+      </w:r>
+      <w:proofErr w:type="spellStart"/>
+      <w:r>
+        <w:rPr>
+          <w:lang w:val="en-AU"/>
+        </w:rPr>
+        <w:t>GitHub</w:t>
+      </w:r>
+      <w:proofErr w:type="spellEnd"/>
+      <w:r>
+        <w:rPr>
+          <w:lang w:val="en-AU"/>
+        </w:rPr>
+        <w:t xml:space="preserve"> for coding.</w:t>
       </w:r>
     </w:p>
     <w:p>
@@ -80,16 +110,38 @@
         <w:rPr>
           <w:lang w:val="en-AU"/>
         </w:rPr>
-        <w:t>Team L</w:t>
+        <w:t xml:space="preserve">Below are the related links for the teams </w:t>
+      </w:r>
+      <w:proofErr w:type="spellStart"/>
+      <w:r>
+        <w:rPr>
+          <w:lang w:val="en-AU"/>
+        </w:rPr>
+        <w:t>GitHub</w:t>
+      </w:r>
+      <w:proofErr w:type="spellEnd"/>
+      <w:r>
+        <w:rPr>
+          <w:lang w:val="en-AU"/>
+        </w:rPr>
+        <w:t xml:space="preserve"> repository, </w:t>
+      </w:r>
+      <w:proofErr w:type="spellStart"/>
+      <w:r>
+        <w:rPr>
+          <w:lang w:val="en-AU"/>
+        </w:rPr>
+        <w:t>GitHub</w:t>
+      </w:r>
+      <w:proofErr w:type="spellEnd"/>
+      <w:r>
+        <w:rPr>
+          <w:lang w:val="en-AU"/>
+        </w:rPr>
+        <w:t xml:space="preserve"> Pages website, Teams Join Link, and the Teams Link.</w:t>
       </w:r>
       <w:bookmarkStart w:id="0" w:name="_GoBack"/>
       <w:bookmarkEnd w:id="0"/>
-      <w:r>
-        <w:rPr>
-          <w:lang w:val="en-AU"/>
-        </w:rPr>
-        <w:t>ink:</w:t>
-      </w:r>
     </w:p>
     <w:p>
       <w:pPr>
@@ -97,7 +149,57 @@
           <w:lang w:val="en-AU"/>
         </w:rPr>
       </w:pPr>
+      <w:proofErr w:type="spellStart"/>
+      <w:r>
+        <w:rPr>
+          <w:lang w:val="en-AU"/>
+        </w:rPr>
+        <w:t>GitHub</w:t>
+      </w:r>
+      <w:proofErr w:type="spellEnd"/>
+      <w:r>
+        <w:rPr>
+          <w:lang w:val="en-AU"/>
+        </w:rPr>
+        <w:t>:</w:t>
+      </w:r>
+    </w:p>
+    <w:p>
+      <w:pPr>
+        <w:rPr>
+          <w:lang w:val="en-AU"/>
+        </w:rPr>
+      </w:pPr>
       <w:hyperlink r:id="rId4" w:history="1">
+        <w:r>
+          <w:rPr>
+            <w:rStyle w:val="Hyperlink"/>
+            <w:lang w:val="en-AU"/>
+          </w:rPr>
+          <w:t>https://github.com/s3783719/COSC1078-A2-TheITWorld.git</w:t>
+        </w:r>
+      </w:hyperlink>
+    </w:p>
+    <w:p>
+      <w:pPr>
+        <w:rPr>
+          <w:lang w:val="en-AU"/>
+        </w:rPr>
+      </w:pPr>
+      <w:r>
+        <w:rPr>
+          <w:lang w:val="en-AU"/>
+        </w:rPr>
+        <w:t>Team Link:</w:t>
+      </w:r>
+    </w:p>
+    <w:p>
+      <w:pPr>
+        <w:rPr>
+          <w:lang w:val="en-AU"/>
+        </w:rPr>
+      </w:pPr>
+      <w:hyperlink r:id="rId5" w:history="1">
         <w:r>
           <w:rPr>
             <w:rStyle w:val="Hyperlink"/>
@@ -126,7 +228,7 @@
           <w:lang w:val="en-AU"/>
         </w:rPr>
       </w:pPr>
-      <w:hyperlink r:id="rId5" w:history="1">
+      <w:hyperlink r:id="rId6" w:history="1">
         <w:r>
           <w:rPr>
             <w:rStyle w:val="Hyperlink"/>

</xml_diff>

<commit_message>
Added content to IT Tech AV and Tools
</commit_message>
<xml_diff>
--- a/Documents/Tools.docx
+++ b/Documents/Tools.docx
@@ -86,8 +86,6 @@
         </w:rPr>
         <w:t>In this case Victor would have the most lines committed, as we were using his template for the website. The group had decided this, with permission of Victor, as this would make creating the website faster and easier. It was also agreed upon, as each member was working on the content side and would only need to copy their content onto the html pages.</w:t>
       </w:r>
-      <w:bookmarkStart w:id="0" w:name="_GoBack"/>
-      <w:bookmarkEnd w:id="0"/>
     </w:p>
     <w:p>
       <w:pPr>
@@ -173,26 +171,34 @@
           <w:lang w:val="en-AU"/>
         </w:rPr>
       </w:pPr>
-      <w:r>
-        <w:rPr>
-          <w:lang w:val="en-AU"/>
-        </w:rPr>
-        <w:t>Team Link:</w:t>
-      </w:r>
-    </w:p>
-    <w:p>
-      <w:pPr>
-        <w:rPr>
-          <w:lang w:val="en-AU"/>
-        </w:rPr>
-      </w:pPr>
+      <w:proofErr w:type="spellStart"/>
+      <w:r>
+        <w:rPr>
+          <w:lang w:val="en-AU"/>
+        </w:rPr>
+        <w:t>GitHub</w:t>
+      </w:r>
+      <w:proofErr w:type="spellEnd"/>
+      <w:r>
+        <w:rPr>
+          <w:lang w:val="en-AU"/>
+        </w:rPr>
+        <w:t xml:space="preserve"> Pages</w:t>
+      </w:r>
+      <w:r>
+        <w:rPr>
+          <w:lang w:val="en-AU"/>
+        </w:rPr>
+        <w:t>:</w:t>
+      </w:r>
+    </w:p>
+    <w:p>
       <w:hyperlink r:id="rId5" w:history="1">
         <w:r>
           <w:rPr>
             <w:rStyle w:val="Hyperlink"/>
-            <w:lang w:val="en-AU"/>
           </w:rPr>
-          <w:t>https://teams.microsoft.com/l/team/19%3a8bf56d2a6b8643b9a694bc267bf98621%40thread.tacv2/conversations?groupId=fc040177-359c-4e6e-a95f-ac7b7cb6ad41&amp;tenantId=d1323671-cdbe-4417-b4d4-bdb24b51316b</w:t>
+          <w:t>https://s3783719.github.io/COSC1078-A2-TheITWorld/</w:t>
         </w:r>
       </w:hyperlink>
     </w:p>
@@ -231,6 +237,8 @@
           <w:lang w:val="en-AU"/>
         </w:rPr>
       </w:pPr>
+      <w:bookmarkStart w:id="0" w:name="_GoBack"/>
+      <w:bookmarkEnd w:id="0"/>
     </w:p>
     <w:sectPr>
       <w:pgSz w:w="12240" w:h="15840"/>

</xml_diff>